<commit_message>
Test - small change
</commit_message>
<xml_diff>
--- a/diploma.docx
+++ b/diploma.docx
@@ -14,10 +14,10 @@
     <w:p/>
     <w:p>
       <w:r>
-        <w:t>Классификация трафика является необходим</w:t>
-      </w:r>
-      <w:r>
-        <w:t>ой</w:t>
+        <w:t xml:space="preserve">Классификация трафика является </w:t>
+      </w:r>
+      <w:r>
+        <w:t>важной задачей</w:t>
       </w:r>
       <w:r>
         <w:t xml:space="preserve"> в наше время, так как полученные результаты могут применяться в различных приложениях, важных как для администрирования сети, так и для конечного пользователя</w:t>
@@ -1201,10 +1201,7 @@
         <w:pStyle w:val="2"/>
       </w:pPr>
       <w:r>
-        <w:t>3.1 Глубина анализа сетевых пакет</w:t>
-      </w:r>
-      <w:r>
-        <w:t>ов</w:t>
+        <w:t>3.1 Глубина анализа сетевых пакетов</w:t>
       </w:r>
     </w:p>
     <w:p>
@@ -1221,10 +1218,7 @@
       </w:r>
       <w:r>
         <w:br/>
-        <w:t>рис. 1</w:t>
-      </w:r>
-      <w:r>
-        <w:t>.</w:t>
+        <w:t>рис. 1.</w:t>
       </w:r>
     </w:p>
     <w:p>
@@ -1233,6 +1227,9 @@
         <w:ind w:firstLine="0"/>
       </w:pPr>
       <w:r>
+        <w:rPr>
+          <w:noProof/>
+        </w:rPr>
         <w:lastRenderedPageBreak/>
         <w:drawing>
           <wp:inline distT="0" distB="0" distL="0" distR="0" wp14:anchorId="1CEFDDA5" wp14:editId="52762D26">
@@ -1294,10 +1291,7 @@
     </w:p>
     <w:p>
       <w:r>
-        <w:t>Рассмотрим эти уровни более детально</w:t>
-      </w:r>
-      <w:r>
-        <w:t>.</w:t>
+        <w:t>Рассмотрим эти уровни более детально.</w:t>
       </w:r>
     </w:p>
     <w:p>
@@ -1366,10 +1360,7 @@
         <w:pStyle w:val="2"/>
       </w:pPr>
       <w:r>
-        <w:t>3.1.2 Средний анализ пакетов (MPI</w:t>
-      </w:r>
-      <w:r>
-        <w:t>)</w:t>
+        <w:t>3.1.2 Средний анализ пакетов (MPI)</w:t>
       </w:r>
     </w:p>
     <w:p>
@@ -1445,21 +1436,22 @@
           <w:sz w:val="22"/>
           <w:szCs w:val="22"/>
         </w:rPr>
-        <w:t>функционал размещаются между провайдером интернета и конечным</w:t>
+        <w:t xml:space="preserve">функционал размещаются между провайдером интернета и конечным </w:t>
       </w:r>
       <w:r>
         <w:rPr>
           <w:sz w:val="22"/>
           <w:szCs w:val="22"/>
         </w:rPr>
-        <w:t xml:space="preserve"> </w:t>
+        <w:t>пользователем. Данные устройства разбирают заголовки вплоть до</w:t>
       </w:r>
       <w:r>
         <w:rPr>
           <w:sz w:val="22"/>
           <w:szCs w:val="22"/>
         </w:rPr>
-        <w:t>пользователем. Данные устройства разбирают заголовки вплоть до</w:t>
+        <w:br/>
+        <w:t>транспортного уровня и небольшую часть данных пакета для сопоставления</w:t>
       </w:r>
       <w:r>
         <w:rPr>
@@ -1467,7 +1459,7 @@
           <w:szCs w:val="22"/>
         </w:rPr>
         <w:br/>
-        <w:t>транспортного уровня и небольшую часть данных пакета для сопоставления</w:t>
+        <w:t>разобранной части с некоторым списком разбора (parse list), с последующей</w:t>
       </w:r>
       <w:r>
         <w:rPr>
@@ -1475,7 +1467,7 @@
           <w:szCs w:val="22"/>
         </w:rPr>
         <w:br/>
-        <w:t>разобранной части с некоторым списком разбора (parse list), с последующей</w:t>
+        <w:t>реакцией в случае их обнаружения. Данные списки обычно короче списков</w:t>
       </w:r>
       <w:r>
         <w:rPr>
@@ -1483,7 +1475,7 @@
           <w:szCs w:val="22"/>
         </w:rPr>
         <w:br/>
-        <w:t>реакцией в случае их обнаружения. Данные списки обычно короче списков</w:t>
+        <w:t>ACL и предоставляют более широкий диапазон действий в отличие от</w:t>
       </w:r>
       <w:r>
         <w:rPr>
@@ -1491,7 +1483,7 @@
           <w:szCs w:val="22"/>
         </w:rPr>
         <w:br/>
-        <w:t>ACL и предоставляют более широкий диапазон действий в отличие от</w:t>
+        <w:t>«разрешить/запретить» в случае ACL. Эти списки также более выразительны,</w:t>
       </w:r>
       <w:r>
         <w:rPr>
@@ -1499,7 +1491,7 @@
           <w:szCs w:val="22"/>
         </w:rPr>
         <w:br/>
-        <w:t>«разрешить/запретить» в случае ACL. Эти списки также более выразительны,</w:t>
+        <w:t>так как позволяют привязываться не к IP-адресам, а к формату данных пакетов</w:t>
       </w:r>
       <w:r>
         <w:rPr>
@@ -1507,7 +1499,7 @@
           <w:szCs w:val="22"/>
         </w:rPr>
         <w:br/>
-        <w:t>так как позволяют привязываться не к IP-адресам, а к формату данных пакетов</w:t>
+        <w:t>и данным некоторых протоколов уровня приложения, например, URL-адресам</w:t>
       </w:r>
       <w:r>
         <w:rPr>
@@ -1515,7 +1507,7 @@
           <w:szCs w:val="22"/>
         </w:rPr>
         <w:br/>
-        <w:t>и данным некоторых протоколов уровня приложения, например, URL-адресам</w:t>
+        <w:t>в случае протокола HTTP. С помощью MPI можно, например, заблокировать</w:t>
       </w:r>
       <w:r>
         <w:rPr>
@@ -1523,7 +1515,7 @@
           <w:szCs w:val="22"/>
         </w:rPr>
         <w:br/>
-        <w:t>в случае протокола HTTP. С помощью MPI можно, например, заблокировать</w:t>
+        <w:t>возможность получения flash-файлов или картинок с определённых интернет</w:t>
       </w:r>
       <w:r>
         <w:rPr>
@@ -1531,7 +1523,7 @@
           <w:szCs w:val="22"/>
         </w:rPr>
         <w:br/>
-        <w:t>возможность получения flash-файлов или картинок с определённых интернет</w:t>
+        <w:t>сервисов (на уровне представления OSI) или заблокировать часть команд (на</w:t>
       </w:r>
       <w:r>
         <w:rPr>
@@ -1539,7 +1531,7 @@
           <w:szCs w:val="22"/>
         </w:rPr>
         <w:br/>
-        <w:t>сервисов (на уровне представления OSI) или заблокировать часть команд (на</w:t>
+        <w:t>уровне приложения OSI) в отдельных протоколах. Набор протоколов, как</w:t>
       </w:r>
       <w:r>
         <w:rPr>
@@ -1547,7 +1539,7 @@
           <w:szCs w:val="22"/>
         </w:rPr>
         <w:br/>
-        <w:t>уровне приложения OSI) в отдельных протоколах. Набор протоколов, как</w:t>
+        <w:t>правило, очень ограничен. Например, в первых версиях CheckPoint FireWall-1</w:t>
       </w:r>
       <w:r>
         <w:rPr>
@@ -1555,7 +1547,7 @@
           <w:szCs w:val="22"/>
         </w:rPr>
         <w:br/>
-        <w:t>правило, очень ограничен. Например, в первых версиях CheckPoint FireWall-1</w:t>
+        <w:t>(CheckPoint FW-1) поддерживались протоколы Telnet, FTP, HTTP, а в Cisco</w:t>
       </w:r>
       <w:r>
         <w:rPr>
@@ -1563,7 +1555,7 @@
           <w:szCs w:val="22"/>
         </w:rPr>
         <w:br/>
-        <w:t>(CheckPoint FW-1) поддерживались протоколы Telnet, FTP, HTTP, а в Cisco</w:t>
+        <w:t>Private Internet Exchange (Cisco PI X) - FTP, HTTP, H.323, RSH, SMTP и</w:t>
       </w:r>
       <w:r>
         <w:rPr>
@@ -1571,7 +1563,7 @@
           <w:szCs w:val="22"/>
         </w:rPr>
         <w:br/>
-        <w:t>Private Internet Exchange (Cisco PI X) - FTP, HTTP, H.323, RSH, SMTP и</w:t>
+        <w:t>SQLNET. Впоследствии данные наборы незначительно расширялись. Также</w:t>
       </w:r>
       <w:r>
         <w:rPr>
@@ -1579,7 +1571,7 @@
           <w:szCs w:val="22"/>
         </w:rPr>
         <w:br/>
-        <w:t>SQLNET. Впоследствии данные наборы незначительно расширялись. Также</w:t>
+        <w:t>известно, что данная технология используется в продуктах компаний McAfee и</w:t>
       </w:r>
       <w:r>
         <w:rPr>
@@ -1587,7 +1579,7 @@
           <w:szCs w:val="22"/>
         </w:rPr>
         <w:br/>
-        <w:t>известно, что данная технология используется в продуктах компаний McAfee и</w:t>
+        <w:t>Symantec. Межсетевые экраны, использующие данную технологию, относятся</w:t>
       </w:r>
       <w:r>
         <w:rPr>
@@ -1595,37 +1587,39 @@
           <w:szCs w:val="22"/>
         </w:rPr>
         <w:br/>
-        <w:t>Symantec. Межсетевые экраны, использующие данную технологию, относятся</w:t>
+        <w:t>ко второму поколению [17]</w:t>
       </w:r>
       <w:r>
         <w:rPr>
           <w:sz w:val="22"/>
           <w:szCs w:val="22"/>
         </w:rPr>
-        <w:br/>
-        <w:t>ко второму поколению [17]</w:t>
-      </w:r>
-      <w:r>
+        <w:t>.</w:t>
+      </w:r>
+    </w:p>
+    <w:p>
+      <w:pPr>
         <w:rPr>
           <w:sz w:val="22"/>
           <w:szCs w:val="22"/>
         </w:rPr>
-        <w:t>.</w:t>
-      </w:r>
-    </w:p>
-    <w:p>
-      <w:pPr>
+      </w:pPr>
+      <w:r>
         <w:rPr>
           <w:sz w:val="22"/>
           <w:szCs w:val="22"/>
         </w:rPr>
-      </w:pPr>
+        <w:t>Данная технология более гибкая в сравнении с SPI и, помимо разграничения</w:t>
+      </w:r>
+      <w:r>
+        <w:br/>
+      </w:r>
       <w:r>
         <w:rPr>
           <w:sz w:val="22"/>
           <w:szCs w:val="22"/>
         </w:rPr>
-        <w:t>Данная технология более гибкая в сравнении с SPI и, помимо разграничения</w:t>
+        <w:t>доступа, подходит для большего числа задач — кэширование содержимого,</w:t>
       </w:r>
       <w:r>
         <w:br/>
@@ -1635,7 +1629,7 @@
           <w:sz w:val="22"/>
           <w:szCs w:val="22"/>
         </w:rPr>
-        <w:t>доступа, подходит для большего числа задач — кэширование содержимого,</w:t>
+        <w:t>анализ сжатого/шифрованного трафика, ограничение функционала отдельных</w:t>
       </w:r>
       <w:r>
         <w:br/>
@@ -1645,7 +1639,7 @@
           <w:sz w:val="22"/>
           <w:szCs w:val="22"/>
         </w:rPr>
-        <w:t>анализ сжатого/шифрованного трафика, ограничение функционала отдельных</w:t>
+        <w:t>протоколов путём запрета отдельных команд. Благодаря подключению в</w:t>
       </w:r>
       <w:r>
         <w:br/>
@@ -1655,7 +1649,7 @@
           <w:sz w:val="22"/>
           <w:szCs w:val="22"/>
         </w:rPr>
-        <w:t>протоколов путём запрета отдельных команд. Благодаря подключению в</w:t>
+        <w:t>режиме прокси, может служить в качестве Wan Optimizer'а (см. выше).</w:t>
       </w:r>
       <w:r>
         <w:br/>
@@ -1665,7 +1659,7 @@
           <w:sz w:val="22"/>
           <w:szCs w:val="22"/>
         </w:rPr>
-        <w:t>режиме прокси, может служить в качестве Wan Optimizer'а (см. выше).</w:t>
+        <w:t>Основной недостаток MPI — плохая масштабируемость: каждая команда и</w:t>
       </w:r>
       <w:r>
         <w:br/>
@@ -1675,7 +1669,7 @@
           <w:sz w:val="22"/>
           <w:szCs w:val="22"/>
         </w:rPr>
-        <w:t>Основной недостаток MPI — плохая масштабируемость: каждая команда и</w:t>
+        <w:t>протокол требуют отдельного «шлюза» ( входной-выходной порты). Кроме</w:t>
       </w:r>
       <w:r>
         <w:br/>
@@ -1685,7 +1679,7 @@
           <w:sz w:val="22"/>
           <w:szCs w:val="22"/>
         </w:rPr>
-        <w:t>протокол требуют отдельного «шлюза» ( входной-выходной порты). Кроме</w:t>
+        <w:t>того, работа в режиме прокси сильно снижает скорость обработки. Для</w:t>
       </w:r>
       <w:r>
         <w:br/>
@@ -1695,7 +1689,7 @@
           <w:sz w:val="22"/>
           <w:szCs w:val="22"/>
         </w:rPr>
-        <w:t>того, работа в режиме прокси сильно снижает скорость обработки. Для</w:t>
+        <w:t>снижения нагрузки на прокси-сервер был разработан протокол ICAP [18],</w:t>
       </w:r>
       <w:r>
         <w:br/>
@@ -1705,7 +1699,7 @@
           <w:sz w:val="22"/>
           <w:szCs w:val="22"/>
         </w:rPr>
-        <w:t>снижения нагрузки на прокси-сервер был разработан протокол ICAP [18],</w:t>
+        <w:t>позволяющий прокси-серверам отправлять проходящие через них данные для</w:t>
       </w:r>
       <w:r>
         <w:br/>
@@ -1715,7 +1709,7 @@
           <w:sz w:val="22"/>
           <w:szCs w:val="22"/>
         </w:rPr>
-        <w:t>позволяющий прокси-серверам отправлять проходящие через них данные для</w:t>
+        <w:t>проведения анализа сторонним серверам на предмет безопасности или анализа</w:t>
       </w:r>
       <w:r>
         <w:br/>
@@ -1725,7 +1719,7 @@
           <w:sz w:val="22"/>
           <w:szCs w:val="22"/>
         </w:rPr>
-        <w:t>проведения анализа сторонним серверам на предмет безопасности или анализа</w:t>
+        <w:t>содержимого. Эта схема реализована в антивирусном продукте ClamAV,</w:t>
       </w:r>
       <w:r>
         <w:br/>
@@ -1735,7 +1729,7 @@
           <w:sz w:val="22"/>
           <w:szCs w:val="22"/>
         </w:rPr>
-        <w:t>содержимого. Эта схема реализована в антивирусном продукте ClamAV,</w:t>
+        <w:t>который может подключаться к прокси-серверам Squid и NetCache,</w:t>
       </w:r>
       <w:r>
         <w:br/>
@@ -1745,7 +1739,7 @@
           <w:sz w:val="22"/>
           <w:szCs w:val="22"/>
         </w:rPr>
-        <w:t>который может подключаться к прокси-серверам Squid и NetCache,</w:t>
+        <w:t>упомянутым выше.</w:t>
       </w:r>
       <w:r>
         <w:br/>
@@ -1755,7 +1749,7 @@
           <w:sz w:val="22"/>
           <w:szCs w:val="22"/>
         </w:rPr>
-        <w:t>упомянутым выше.</w:t>
+        <w:t>Эти факторы сильно ограничивают применение данной технологии на уровне</w:t>
       </w:r>
       <w:r>
         <w:br/>
@@ -1765,7 +1759,8 @@
           <w:sz w:val="22"/>
           <w:szCs w:val="22"/>
         </w:rPr>
-        <w:t>Эти факторы сильно ограничивают применение данной технологии на уровне</w:t>
+        <w:lastRenderedPageBreak/>
+        <w:t>провайдеров интернета вследствие необходимости анализа большого числа</w:t>
       </w:r>
       <w:r>
         <w:br/>
@@ -1775,25 +1770,7 @@
           <w:sz w:val="22"/>
           <w:szCs w:val="22"/>
         </w:rPr>
-        <w:lastRenderedPageBreak/>
-        <w:t>провайдеров интернета вследствие необходимости анализа большого числа</w:t>
-      </w:r>
-      <w:r>
-        <w:br/>
-      </w:r>
-      <w:r>
-        <w:rPr>
-          <w:sz w:val="22"/>
-          <w:szCs w:val="22"/>
-        </w:rPr>
-        <w:t>протоколов и команд на широких каналах связи</w:t>
-      </w:r>
-      <w:r>
-        <w:rPr>
-          <w:sz w:val="22"/>
-          <w:szCs w:val="22"/>
-        </w:rPr>
-        <w:t>.</w:t>
+        <w:t>протоколов и команд на широких каналах связи.</w:t>
       </w:r>
     </w:p>
     <w:p>
@@ -1801,6 +1778,9 @@
         <w:ind w:firstLine="0"/>
       </w:pPr>
       <w:r>
+        <w:rPr>
+          <w:noProof/>
+        </w:rPr>
         <w:drawing>
           <wp:inline distT="0" distB="0" distL="0" distR="0" wp14:anchorId="7B384DE6" wp14:editId="6734A6D8">
             <wp:extent cx="5940425" cy="2124710"/>
@@ -1855,10 +1835,7 @@
         <w:pStyle w:val="2"/>
       </w:pPr>
       <w:r>
-        <w:t>3.1.3 Глубокий анализ пакетов (DPI</w:t>
-      </w:r>
-      <w:r>
-        <w:t>)</w:t>
+        <w:t>3.1.3 Глубокий анализ пакетов (DPI)</w:t>
       </w:r>
     </w:p>
     <w:p>
@@ -2022,6 +1999,9 @@
     </w:p>
     <w:p>
       <w:r>
+        <w:rPr>
+          <w:noProof/>
+        </w:rPr>
         <w:drawing>
           <wp:inline distT="0" distB="0" distL="0" distR="0" wp14:anchorId="5543164A" wp14:editId="09BAF34C">
             <wp:extent cx="4366638" cy="2011854"/>
@@ -2122,10 +2102,7 @@
       </w:pPr>
       <w:r>
         <w:lastRenderedPageBreak/>
-        <w:t>3.2 Учёт состояния потока при анализе сетевого трафика</w:t>
-      </w:r>
-      <w:r>
-        <w:t>.</w:t>
+        <w:t>3.2 Учёт состояния потока при анализе сетевого трафика.</w:t>
       </w:r>
     </w:p>
     <w:p>
@@ -2361,6 +2338,9 @@
         <w:ind w:firstLine="0"/>
       </w:pPr>
       <w:r>
+        <w:rPr>
+          <w:noProof/>
+        </w:rPr>
         <w:drawing>
           <wp:inline distT="0" distB="0" distL="0" distR="0" wp14:anchorId="3E14DC83" wp14:editId="17EF9797">
             <wp:extent cx="5940425" cy="2686685"/>
@@ -2535,10 +2515,7 @@
       </w:r>
       <w:r>
         <w:br/>
-        <w:t>экрана поддерживающего состояние потока по сравнению с межсетевыми</w:t>
-      </w:r>
-      <w:r>
-        <w:t xml:space="preserve"> </w:t>
+        <w:t xml:space="preserve">экрана поддерживающего состояние потока по сравнению с межсетевыми </w:t>
       </w:r>
       <w:r>
         <w:rPr>
@@ -2623,6 +2600,9 @@
         <w:ind w:firstLine="0"/>
       </w:pPr>
       <w:r>
+        <w:rPr>
+          <w:noProof/>
+        </w:rPr>
         <w:lastRenderedPageBreak/>
         <w:drawing>
           <wp:inline distT="0" distB="0" distL="0" distR="0" wp14:anchorId="5B389773" wp14:editId="70DC9102">
@@ -2680,10 +2660,7 @@
         <w:pStyle w:val="2"/>
       </w:pPr>
       <w:r>
-        <w:t>3.2.2 Анализ содержимого сетевых протоколов прикладного уров</w:t>
-      </w:r>
-      <w:r>
-        <w:t>ня</w:t>
+        <w:t>3.2.2 Анализ содержимого сетевых протоколов прикладного уровня</w:t>
       </w:r>
     </w:p>
     <w:p>
@@ -2734,10 +2711,7 @@
       </w:r>
       <w:r>
         <w:br/>
-        <w:t>перехваченному трафику в анализаторе WireShark [26].</w:t>
-      </w:r>
-      <w:r>
-        <w:t xml:space="preserve"> </w:t>
+        <w:t xml:space="preserve">перехваченному трафику в анализаторе WireShark [26]. </w:t>
       </w:r>
       <w:r>
         <w:rPr>
@@ -3499,6 +3473,7 @@
         <w:rPr>
           <w:i/>
           <w:iCs/>
+          <w:noProof/>
         </w:rPr>
         <w:drawing>
           <wp:inline distT="0" distB="0" distL="0" distR="0" wp14:anchorId="78B5AD09" wp14:editId="5D23C598">
@@ -3604,10 +3579,7 @@
       </w:r>
       <w:r>
         <w:br/>
-        <w:t>подробно</w:t>
-      </w:r>
-      <w:r>
-        <w:t>.</w:t>
+        <w:t>подробно.</w:t>
       </w:r>
     </w:p>
     <w:p/>
@@ -3620,10 +3592,7 @@
       </w:r>
       <w:r>
         <w:br/>
-        <w:t>сетевого трафика</w:t>
-      </w:r>
-      <w:r>
-        <w:t>.</w:t>
+        <w:t>сетевого трафика.</w:t>
       </w:r>
     </w:p>
     <w:p>
@@ -3829,10 +3798,7 @@
       </w:r>
       <w:r>
         <w:br/>
-        <w:t>учитываются, то такой вид анализа называется «анализ потоков» - flow</w:t>
-      </w:r>
-      <w:r>
-        <w:t xml:space="preserve"> </w:t>
+        <w:t xml:space="preserve">учитываются, то такой вид анализа называется «анализ потоков» - flow </w:t>
       </w:r>
       <w:r>
         <w:t>based analysis (в отличие от packet-based анализа, при котором</w:t>
@@ -4119,6 +4085,9 @@
         <w:ind w:firstLine="0"/>
       </w:pPr>
       <w:r>
+        <w:rPr>
+          <w:noProof/>
+        </w:rPr>
         <w:drawing>
           <wp:inline distT="0" distB="0" distL="0" distR="0" wp14:anchorId="0FFA295A" wp14:editId="065F9F61">
             <wp:extent cx="5940425" cy="1919605"/>
@@ -4162,14 +4131,7 @@
           <w:i/>
           <w:iCs/>
         </w:rPr>
-        <w:t>Рис. 7 - Различия типичных схем packet (слева) и flow-based (справа) анализа</w:t>
-      </w:r>
-      <w:r>
-        <w:rPr>
-          <w:i/>
-          <w:iCs/>
-        </w:rPr>
-        <w:t>.</w:t>
+        <w:t>Рис. 7 - Различия типичных схем packet (слева) и flow-based (справа) анализа.</w:t>
       </w:r>
     </w:p>
     <w:p/>
@@ -4272,10 +4234,7 @@
         <w:pStyle w:val="2"/>
       </w:pPr>
       <w:r>
-        <w:t>4.1 Захват сетевых пакето</w:t>
-      </w:r>
-      <w:r>
-        <w:t>в</w:t>
+        <w:t>4.1 Захват сетевых пакетов</w:t>
       </w:r>
     </w:p>
     <w:p>
@@ -5513,6 +5472,9 @@
         <w:ind w:firstLine="0"/>
       </w:pPr>
       <w:r>
+        <w:rPr>
+          <w:noProof/>
+        </w:rPr>
         <w:drawing>
           <wp:inline distT="0" distB="0" distL="0" distR="0" wp14:anchorId="68250168" wp14:editId="095A79C1">
             <wp:extent cx="5940425" cy="5119370"/>
@@ -5637,6 +5599,9 @@
         <w:ind w:firstLine="0"/>
       </w:pPr>
       <w:r>
+        <w:rPr>
+          <w:noProof/>
+        </w:rPr>
         <w:drawing>
           <wp:inline distT="0" distB="0" distL="0" distR="0" wp14:anchorId="36AAE04E" wp14:editId="4B63B4D7">
             <wp:extent cx="5940425" cy="2627630"/>
@@ -6265,6 +6230,9 @@
         <w:ind w:firstLine="0"/>
       </w:pPr>
       <w:r>
+        <w:rPr>
+          <w:noProof/>
+        </w:rPr>
         <w:lastRenderedPageBreak/>
         <w:drawing>
           <wp:inline distT="0" distB="0" distL="0" distR="0" wp14:anchorId="7EBFB252" wp14:editId="35ADA8CA">
@@ -6309,14 +6277,7 @@
           <w:i/>
           <w:iCs/>
         </w:rPr>
-        <w:t>Рис. 10 - Распределение алгоритмов поиска строковых сигнатур по данным группам</w:t>
-      </w:r>
-      <w:r>
-        <w:rPr>
-          <w:i/>
-          <w:iCs/>
-        </w:rPr>
-        <w:t>.</w:t>
+        <w:t>Рис. 10 - Распределение алгоритмов поиска строковых сигнатур по данным группам.</w:t>
       </w:r>
     </w:p>
     <w:p/>
@@ -6623,23 +6584,16 @@
           <w:sz w:val="26"/>
           <w:szCs w:val="26"/>
         </w:rPr>
-        <w:t>Клини (*)</w:t>
-      </w:r>
-      <w:r>
+        <w:t>Клини (*).</w:t>
+      </w:r>
+    </w:p>
+    <w:p>
+      <w:pPr>
+        <w:ind w:firstLine="0"/>
         <w:rPr>
           <w:sz w:val="26"/>
           <w:szCs w:val="26"/>
         </w:rPr>
-        <w:t>.</w:t>
-      </w:r>
-    </w:p>
-    <w:p>
-      <w:pPr>
-        <w:ind w:firstLine="0"/>
-        <w:rPr>
-          <w:sz w:val="26"/>
-          <w:szCs w:val="26"/>
-        </w:rPr>
       </w:pPr>
     </w:p>
     <w:p>
@@ -6654,6 +6608,7 @@
         <w:rPr>
           <w:i/>
           <w:iCs/>
+          <w:noProof/>
         </w:rPr>
         <w:lastRenderedPageBreak/>
         <w:drawing>
@@ -6707,14 +6662,7 @@
           <w:iCs/>
         </w:rPr>
         <w:br/>
-        <w:t>выражений со звёздочкой Клини</w:t>
-      </w:r>
-      <w:r>
-        <w:rPr>
-          <w:i/>
-          <w:iCs/>
-        </w:rPr>
-        <w:t>.</w:t>
+        <w:t>выражений со звёздочкой Клини.</w:t>
       </w:r>
     </w:p>
     <w:p/>
@@ -9152,13 +9100,7 @@
         <w:t xml:space="preserve">Python — высокоуровневый язык программирования общего назначения. Относится к интерпретируемым языкам. </w:t>
       </w:r>
       <w:r>
-        <w:t>«</w:t>
-      </w:r>
-      <w:r>
-        <w:t>Питон</w:t>
-      </w:r>
-      <w:r>
-        <w:t>» — мультипарадигмальный язык программирования. Он поддерживает объектно-ориентированный и структурный подходы, функциональное и аспектно-ориентированное программирование. В Python используется динамическая типизация.</w:t>
+        <w:t>«Питон» — мультипарадигмальный язык программирования. Он поддерживает объектно-ориентированный и структурный подходы, функциональное и аспектно-ориентированное программирование. В Python используется динамическая типизация.</w:t>
       </w:r>
     </w:p>
     <w:p>
@@ -9540,10 +9482,7 @@
         <w:t>NumPy</w:t>
       </w:r>
       <w:r>
-        <w:t xml:space="preserve"> </w:t>
-      </w:r>
-      <w:r>
-        <w:t>и SciPy.</w:t>
+        <w:t xml:space="preserve"> и SciPy.</w:t>
       </w:r>
     </w:p>
     <w:p>
@@ -9945,13 +9884,7 @@
         <w:t>Keras</w:t>
       </w:r>
       <w:r>
-        <w:t xml:space="preserve"> — открытая библиотека, написанная на языке Python и обеспечивающая взаимодействие с искусственными нейронными сетями. Она представляет собой надстройку над фреймворком TensorFlow. До версии 2.3 поддерживались разные версии нейросетевых библиотек, такие как TensorFlow, Microsoft Cognitive Toolkit, Deeplearning4j, и Theano</w:t>
-      </w:r>
-      <w:r>
-        <w:t>.</w:t>
-      </w:r>
-      <w:r>
-        <w:t xml:space="preserve"> Нацелена на оперативную работу с сетями глубинного обучения, при этом спроектирована так, чтобы быть компактной, модульной и расширяемой. Она была создана как часть исследовательских усилий проекта </w:t>
+        <w:t xml:space="preserve"> — открытая библиотека, написанная на языке Python и обеспечивающая взаимодействие с искусственными нейронными сетями. Она представляет собой надстройку над фреймворком TensorFlow. До версии 2.3 поддерживались разные версии нейросетевых библиотек, такие как TensorFlow, Microsoft Cognitive Toolkit, Deeplearning4j, и Theano. Нацелена на оперативную работу с сетями глубинного обучения, при этом спроектирована так, чтобы быть компактной, модульной и расширяемой. Она была создана как часть исследовательских усилий проекта </w:t>
       </w:r>
       <w:r>
         <w:rPr>
@@ -10119,10 +10052,7 @@
         <w:t xml:space="preserve"> и </w:t>
       </w:r>
       <w:r>
-        <w:t>Caffe</w:t>
-      </w:r>
-      <w:r>
-        <w:t>.</w:t>
+        <w:t>Caffe.</w:t>
       </w:r>
       <w:r>
         <w:t xml:space="preserve"> </w:t>
@@ -10317,10 +10247,7 @@
         <w:t>dataset</w:t>
       </w:r>
       <w:r>
-        <w:t xml:space="preserve">) </w:t>
-      </w:r>
-      <w:r>
-        <w:t>https://www.kaggle.com/datasets/jsrojas/ip-network-traffic-flows-labeled-with-87-apps?resource=download</w:t>
+        <w:t>) https://www.kaggle.com/datasets/jsrojas/ip-network-traffic-flows-labeled-with-87-apps?resource=download</w:t>
       </w:r>
       <w:r>
         <w:t xml:space="preserve"> . Представленный код использует алгоритм </w:t>
@@ -20274,6 +20201,7 @@
   <w:style w:type="character" w:default="1" w:styleId="a0">
     <w:name w:val="Default Paragraph Font"/>
     <w:uiPriority w:val="1"/>
+    <w:semiHidden/>
     <w:unhideWhenUsed/>
   </w:style>
   <w:style w:type="table" w:default="1" w:styleId="a1">

</xml_diff>